<commit_message>
Modification in log & evaluasi skripsi
</commit_message>
<xml_diff>
--- a/Dokumen Skripsi/Form Evaluasi Skripsi_Muhammad Daffa Ajiputra.docx
+++ b/Dokumen Skripsi/Form Evaluasi Skripsi_Muhammad Daffa Ajiputra.docx
@@ -384,7 +384,6 @@
                                     </w:rPr>
                                     <w:t xml:space="preserve">    </w:t>
                                   </w:r>
-                                  <w:proofErr w:type="gramStart"/>
                                   <w:r>
                                     <w:rPr>
                                       <w:rFonts w:ascii="Times New Roman" w:hAnsi="Times New Roman" w:cs="Times New Roman"/>
@@ -392,7 +391,6 @@
                                     </w:rPr>
                                     <w:t>Eks.*</w:t>
                                   </w:r>
-                                  <w:proofErr w:type="gramEnd"/>
                                 </w:p>
                               </w:txbxContent>
                             </wps:txbx>
@@ -436,7 +434,6 @@
                               </w:rPr>
                               <w:t xml:space="preserve">    </w:t>
                             </w:r>
-                            <w:proofErr w:type="gramStart"/>
                             <w:r>
                               <w:rPr>
                                 <w:rFonts w:ascii="Times New Roman" w:hAnsi="Times New Roman" w:cs="Times New Roman"/>
@@ -444,7 +441,6 @@
                               </w:rPr>
                               <w:t>Eks.*</w:t>
                             </w:r>
-                            <w:proofErr w:type="gramEnd"/>
                           </w:p>
                         </w:txbxContent>
                       </v:textbox>
@@ -1070,81 +1066,16 @@
             </w:pPr>
             <w:r>
               <w:rPr>
-                <w:rFonts w:ascii="Times New Roman" w:eastAsia="Times New Roman" w:hAnsi="Times New Roman" w:cs="Times New Roman"/>
-                <w:sz w:val="24"/>
-                <w:szCs w:val="24"/>
-              </w:rPr>
-              <w:t xml:space="preserve">Semester </w:t>
-            </w:r>
-            <w:r>
-              <w:rPr>
-                <w:rFonts w:ascii="Times New Roman" w:eastAsia="Times New Roman" w:hAnsi="Times New Roman" w:cs="Times New Roman"/>
-                <w:sz w:val="24"/>
-                <w:szCs w:val="24"/>
-              </w:rPr>
-              <w:tab/>
-            </w:r>
-            <w:r>
-              <w:rPr>
-                <w:rFonts w:ascii="Times New Roman" w:eastAsia="Times New Roman" w:hAnsi="Times New Roman" w:cs="Times New Roman"/>
-                <w:sz w:val="24"/>
-                <w:szCs w:val="24"/>
-                <w:lang w:val="en-US"/>
-              </w:rPr>
-              <w:t xml:space="preserve"> </w:t>
-            </w:r>
-            <w:r>
-              <w:rPr>
-                <w:rFonts w:ascii="Times New Roman" w:eastAsia="Times New Roman" w:hAnsi="Times New Roman" w:cs="Times New Roman"/>
-                <w:sz w:val="24"/>
-                <w:szCs w:val="24"/>
-              </w:rPr>
-              <w:t xml:space="preserve">: </w:t>
-            </w:r>
-            <w:proofErr w:type="spellStart"/>
-            <w:r>
-              <w:rPr>
-                <w:rFonts w:ascii="Times New Roman" w:eastAsia="Times New Roman" w:hAnsi="Times New Roman" w:cs="Times New Roman"/>
-                <w:sz w:val="24"/>
-                <w:szCs w:val="24"/>
-                <w:lang w:val="en-US"/>
-              </w:rPr>
-              <w:t>G</w:t>
-            </w:r>
-            <w:r>
-              <w:rPr>
-                <w:rFonts w:ascii="Times New Roman" w:eastAsia="Times New Roman" w:hAnsi="Times New Roman" w:cs="Times New Roman"/>
-                <w:sz w:val="24"/>
-                <w:szCs w:val="24"/>
-                <w:lang w:val="en-US"/>
-              </w:rPr>
-              <w:t>enap</w:t>
-            </w:r>
-            <w:proofErr w:type="spellEnd"/>
-          </w:p>
-          <w:p>
-            <w:pPr>
-              <w:tabs>
-                <w:tab w:val="center" w:pos="5365"/>
-              </w:tabs>
-              <w:spacing w:after="92"/>
-              <w:rPr>
-                <w:sz w:val="24"/>
-                <w:szCs w:val="24"/>
-              </w:rPr>
-            </w:pPr>
-            <w:r>
-              <w:rPr>
                 <w:noProof/>
               </w:rPr>
               <w:drawing>
-                <wp:anchor distT="0" distB="0" distL="114300" distR="114300" simplePos="0" relativeHeight="251668480" behindDoc="0" locked="0" layoutInCell="1" allowOverlap="1" wp14:anchorId="15677DB5" wp14:editId="0C1BFA2B">
+                <wp:anchor distT="0" distB="0" distL="114300" distR="114300" simplePos="0" relativeHeight="251668480" behindDoc="0" locked="0" layoutInCell="1" allowOverlap="1" wp14:anchorId="15677DB5" wp14:editId="0FD4B30C">
                   <wp:simplePos x="0" y="0"/>
                   <wp:positionH relativeFrom="column">
-                    <wp:posOffset>3414064</wp:posOffset>
+                    <wp:posOffset>2692400</wp:posOffset>
                   </wp:positionH>
                   <wp:positionV relativeFrom="paragraph">
-                    <wp:posOffset>12065</wp:posOffset>
+                    <wp:posOffset>190500</wp:posOffset>
                   </wp:positionV>
                   <wp:extent cx="212135" cy="214630"/>
                   <wp:effectExtent l="0" t="0" r="0" b="0"/>
@@ -1200,6 +1131,69 @@
                 </wp:anchor>
               </w:drawing>
             </w:r>
+            <w:r>
+              <w:rPr>
+                <w:rFonts w:ascii="Times New Roman" w:eastAsia="Times New Roman" w:hAnsi="Times New Roman" w:cs="Times New Roman"/>
+                <w:sz w:val="24"/>
+                <w:szCs w:val="24"/>
+              </w:rPr>
+              <w:t xml:space="preserve">Semester </w:t>
+            </w:r>
+            <w:r>
+              <w:rPr>
+                <w:rFonts w:ascii="Times New Roman" w:eastAsia="Times New Roman" w:hAnsi="Times New Roman" w:cs="Times New Roman"/>
+                <w:sz w:val="24"/>
+                <w:szCs w:val="24"/>
+              </w:rPr>
+              <w:tab/>
+            </w:r>
+            <w:r>
+              <w:rPr>
+                <w:rFonts w:ascii="Times New Roman" w:eastAsia="Times New Roman" w:hAnsi="Times New Roman" w:cs="Times New Roman"/>
+                <w:sz w:val="24"/>
+                <w:szCs w:val="24"/>
+                <w:lang w:val="en-US"/>
+              </w:rPr>
+              <w:t xml:space="preserve"> </w:t>
+            </w:r>
+            <w:r>
+              <w:rPr>
+                <w:rFonts w:ascii="Times New Roman" w:eastAsia="Times New Roman" w:hAnsi="Times New Roman" w:cs="Times New Roman"/>
+                <w:sz w:val="24"/>
+                <w:szCs w:val="24"/>
+              </w:rPr>
+              <w:t xml:space="preserve">: </w:t>
+            </w:r>
+            <w:r>
+              <w:rPr>
+                <w:rFonts w:ascii="Times New Roman" w:eastAsia="Times New Roman" w:hAnsi="Times New Roman" w:cs="Times New Roman"/>
+                <w:sz w:val="24"/>
+                <w:szCs w:val="24"/>
+                <w:lang w:val="en-US"/>
+              </w:rPr>
+              <w:t>G</w:t>
+            </w:r>
+            <w:r>
+              <w:rPr>
+                <w:rFonts w:ascii="Times New Roman" w:eastAsia="Times New Roman" w:hAnsi="Times New Roman" w:cs="Times New Roman"/>
+                <w:sz w:val="24"/>
+                <w:szCs w:val="24"/>
+                <w:lang w:val="en-US"/>
+              </w:rPr>
+              <w:t>enap</w:t>
+            </w:r>
+          </w:p>
+          <w:p>
+            <w:pPr>
+              <w:tabs>
+                <w:tab w:val="center" w:pos="5365"/>
+              </w:tabs>
+              <w:spacing w:after="92"/>
+              <w:rPr>
+                <w:sz w:val="24"/>
+                <w:szCs w:val="24"/>
+              </w:rPr>
+            </w:pPr>
             <w:r>
               <w:rPr>
                 <w:rFonts w:ascii="Times New Roman" w:eastAsia="Times New Roman" w:hAnsi="Times New Roman" w:cs="Times New Roman"/>
@@ -3201,9 +3195,8 @@
               <w:rPr>
                 <w:rFonts w:ascii="Times New Roman" w:eastAsia="Times New Roman" w:hAnsi="Times New Roman" w:cs="Times New Roman"/>
                 <w:sz w:val="23"/>
-                <w:lang w:val="en-US"/>
-              </w:rPr>
-              <w:t>1</w:t>
+              </w:rPr>
+              <w:t>Mei</w:t>
             </w:r>
             <w:r>
               <w:rPr>
@@ -3211,7 +3204,7 @@
                 <w:sz w:val="23"/>
                 <w:lang w:val="en-US"/>
               </w:rPr>
-              <w:t>9</w:t>
+              <w:t xml:space="preserve"> 202</w:t>
             </w:r>
             <w:r>
               <w:rPr>
@@ -3219,25 +3212,7 @@
                 <w:sz w:val="23"/>
                 <w:lang w:val="en-US"/>
               </w:rPr>
-              <w:t xml:space="preserve"> </w:t>
-            </w:r>
-            <w:proofErr w:type="spellStart"/>
-            <w:r>
-              <w:rPr>
-                <w:rFonts w:ascii="Times New Roman" w:eastAsia="Times New Roman" w:hAnsi="Times New Roman" w:cs="Times New Roman"/>
-                <w:sz w:val="23"/>
-                <w:lang w:val="en-US"/>
-              </w:rPr>
-              <w:t>Desember</w:t>
-            </w:r>
-            <w:proofErr w:type="spellEnd"/>
-            <w:r>
-              <w:rPr>
-                <w:rFonts w:ascii="Times New Roman" w:eastAsia="Times New Roman" w:hAnsi="Times New Roman" w:cs="Times New Roman"/>
-                <w:sz w:val="23"/>
-                <w:lang w:val="en-US"/>
-              </w:rPr>
-              <w:t xml:space="preserve"> 2022</w:t>
+              <w:t>3</w:t>
             </w:r>
           </w:p>
           <w:p>
@@ -3307,29 +3282,7 @@
                 <w:u w:val="single"/>
                 <w:lang w:val="en-US"/>
               </w:rPr>
-              <w:t xml:space="preserve">Dr. Prima Dewi </w:t>
-            </w:r>
-            <w:proofErr w:type="spellStart"/>
-            <w:r>
-              <w:rPr>
-                <w:rFonts w:ascii="Times New Roman" w:hAnsi="Times New Roman" w:cs="Times New Roman"/>
-                <w:sz w:val="24"/>
-                <w:szCs w:val="24"/>
-                <w:u w:val="single"/>
-                <w:lang w:val="en-US"/>
-              </w:rPr>
-              <w:t>Purnamasari</w:t>
-            </w:r>
-            <w:proofErr w:type="spellEnd"/>
-            <w:r>
-              <w:rPr>
-                <w:rFonts w:ascii="Times New Roman" w:hAnsi="Times New Roman" w:cs="Times New Roman"/>
-                <w:sz w:val="24"/>
-                <w:szCs w:val="24"/>
-                <w:u w:val="single"/>
-                <w:lang w:val="en-US"/>
-              </w:rPr>
-              <w:t xml:space="preserve"> St., MT., M.Sc. </w:t>
+              <w:t xml:space="preserve">Dr. Prima Dewi Purnamasari St., MT., M.Sc. </w:t>
             </w:r>
           </w:p>
           <w:p>

</xml_diff>

<commit_message>
Add some form and revision for bachelor thesis
</commit_message>
<xml_diff>
--- a/Dokumen Skripsi/Form Evaluasi Skripsi_Muhammad Daffa Ajiputra.docx
+++ b/Dokumen Skripsi/Form Evaluasi Skripsi_Muhammad Daffa Ajiputra.docx
@@ -384,6 +384,7 @@
                                     </w:rPr>
                                     <w:t xml:space="preserve">    </w:t>
                                   </w:r>
+                                  <w:proofErr w:type="gramStart"/>
                                   <w:r>
                                     <w:rPr>
                                       <w:rFonts w:ascii="Times New Roman" w:hAnsi="Times New Roman" w:cs="Times New Roman"/>
@@ -391,6 +392,7 @@
                                     </w:rPr>
                                     <w:t>Eks.*</w:t>
                                   </w:r>
+                                  <w:proofErr w:type="gramEnd"/>
                                 </w:p>
                               </w:txbxContent>
                             </wps:txbx>
@@ -434,6 +436,7 @@
                               </w:rPr>
                               <w:t xml:space="preserve">    </w:t>
                             </w:r>
+                            <w:proofErr w:type="gramStart"/>
                             <w:r>
                               <w:rPr>
                                 <w:rFonts w:ascii="Times New Roman" w:hAnsi="Times New Roman" w:cs="Times New Roman"/>
@@ -441,6 +444,7 @@
                               </w:rPr>
                               <w:t>Eks.*</w:t>
                             </w:r>
+                            <w:proofErr w:type="gramEnd"/>
                           </w:p>
                         </w:txbxContent>
                       </v:textbox>
@@ -601,7 +605,7 @@
               <mc:AlternateContent>
                 <mc:Choice Requires="wps">
                   <w:drawing>
-                    <wp:anchor distT="0" distB="0" distL="114300" distR="114300" simplePos="0" relativeHeight="251663360" behindDoc="0" locked="0" layoutInCell="1" allowOverlap="1" wp14:anchorId="0752E105" wp14:editId="4BAF9B1B">
+                    <wp:anchor distT="0" distB="0" distL="114300" distR="114300" simplePos="0" relativeHeight="251663360" behindDoc="0" locked="0" layoutInCell="1" allowOverlap="1" wp14:anchorId="0752E105" wp14:editId="23B710BA">
                       <wp:simplePos x="0" y="0"/>
                       <wp:positionH relativeFrom="column">
                         <wp:posOffset>2275789</wp:posOffset>
@@ -671,7 +675,7 @@
                 </mc:Choice>
                 <mc:Fallback>
                   <w:pict>
-                    <v:rect w14:anchorId="1C89F643" id="Rectangle 3" o:spid="_x0000_s1026" style="position:absolute;margin-left:179.2pt;margin-top:9.3pt;width:89.85pt;height:3.6pt;z-index:251663360;visibility:visible;mso-wrap-style:square;mso-width-percent:0;mso-height-percent:0;mso-wrap-distance-left:9pt;mso-wrap-distance-top:0;mso-wrap-distance-right:9pt;mso-wrap-distance-bottom:0;mso-position-horizontal:absolute;mso-position-horizontal-relative:text;mso-position-vertical:absolute;mso-position-vertical-relative:text;mso-width-percent:0;mso-height-percent:0;mso-width-relative:margin;mso-height-relative:margin;v-text-anchor:middle" o:gfxdata="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" fillcolor="black [3213]" strokecolor="black [3213]" strokeweight="1pt"/>
+                    <v:rect w14:anchorId="19CD587B" id="Rectangle 3" o:spid="_x0000_s1026" style="position:absolute;margin-left:179.2pt;margin-top:9.3pt;width:89.85pt;height:3.6pt;z-index:251663360;visibility:visible;mso-wrap-style:square;mso-width-percent:0;mso-height-percent:0;mso-wrap-distance-left:9pt;mso-wrap-distance-top:0;mso-wrap-distance-right:9pt;mso-wrap-distance-bottom:0;mso-position-horizontal:absolute;mso-position-horizontal-relative:text;mso-position-vertical:absolute;mso-position-vertical-relative:text;mso-width-percent:0;mso-height-percent:0;mso-width-relative:margin;mso-height-relative:margin;v-text-anchor:middle" o:gfxdata="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" fillcolor="black [3213]" strokecolor="black [3213]" strokeweight="1pt"/>
                   </w:pict>
                 </mc:Fallback>
               </mc:AlternateContent>
@@ -1164,6 +1168,7 @@
               </w:rPr>
               <w:t xml:space="preserve">: </w:t>
             </w:r>
+            <w:proofErr w:type="spellStart"/>
             <w:r>
               <w:rPr>
                 <w:rFonts w:ascii="Times New Roman" w:eastAsia="Times New Roman" w:hAnsi="Times New Roman" w:cs="Times New Roman"/>
@@ -1182,6 +1187,7 @@
               </w:rPr>
               <w:t>enap</w:t>
             </w:r>
+            <w:proofErr w:type="spellEnd"/>
           </w:p>
           <w:p>
             <w:pPr>
@@ -1741,6 +1747,138 @@
             <w:r>
               <w:rPr>
                 <w:rFonts w:ascii="Times New Roman" w:eastAsia="Times New Roman" w:hAnsi="Times New Roman" w:cs="Times New Roman"/>
+                <w:noProof/>
+                <w:sz w:val="24"/>
+                <w:szCs w:val="24"/>
+              </w:rPr>
+              <mc:AlternateContent>
+                <mc:Choice Requires="wps">
+                  <w:drawing>
+                    <wp:anchor distT="0" distB="0" distL="114300" distR="114300" simplePos="0" relativeHeight="251670528" behindDoc="0" locked="0" layoutInCell="1" allowOverlap="1" wp14:anchorId="43797D10" wp14:editId="7BAAA62F">
+                      <wp:simplePos x="0" y="0"/>
+                      <wp:positionH relativeFrom="column">
+                        <wp:posOffset>1856476</wp:posOffset>
+                      </wp:positionH>
+                      <wp:positionV relativeFrom="paragraph">
+                        <wp:posOffset>96029</wp:posOffset>
+                      </wp:positionV>
+                      <wp:extent cx="326774" cy="0"/>
+                      <wp:effectExtent l="0" t="0" r="0" b="0"/>
+                      <wp:wrapNone/>
+                      <wp:docPr id="365691233" name="Straight Connector 2"/>
+                      <wp:cNvGraphicFramePr/>
+                      <a:graphic xmlns:a="http://schemas.openxmlformats.org/drawingml/2006/main">
+                        <a:graphicData uri="http://schemas.microsoft.com/office/word/2010/wordprocessingShape">
+                          <wps:wsp>
+                            <wps:cNvCnPr/>
+                            <wps:spPr>
+                              <a:xfrm>
+                                <a:off x="0" y="0"/>
+                                <a:ext cx="326774" cy="0"/>
+                              </a:xfrm>
+                              <a:prstGeom prst="line">
+                                <a:avLst/>
+                              </a:prstGeom>
+                            </wps:spPr>
+                            <wps:style>
+                              <a:lnRef idx="3">
+                                <a:schemeClr val="dk1"/>
+                              </a:lnRef>
+                              <a:fillRef idx="0">
+                                <a:schemeClr val="dk1"/>
+                              </a:fillRef>
+                              <a:effectRef idx="2">
+                                <a:schemeClr val="dk1"/>
+                              </a:effectRef>
+                              <a:fontRef idx="minor">
+                                <a:schemeClr val="tx1"/>
+                              </a:fontRef>
+                            </wps:style>
+                            <wps:bodyPr/>
+                          </wps:wsp>
+                        </a:graphicData>
+                      </a:graphic>
+                    </wp:anchor>
+                  </w:drawing>
+                </mc:Choice>
+                <mc:Fallback>
+                  <w:pict>
+                    <v:line w14:anchorId="1898717F" id="Straight Connector 2" o:spid="_x0000_s1026" style="position:absolute;z-index:251670528;visibility:visible;mso-wrap-style:square;mso-wrap-distance-left:9pt;mso-wrap-distance-top:0;mso-wrap-distance-right:9pt;mso-wrap-distance-bottom:0;mso-position-horizontal:absolute;mso-position-horizontal-relative:text;mso-position-vertical:absolute;mso-position-vertical-relative:text" from="146.2pt,7.55pt" to="171.95pt,7.55pt" o:gfxdata="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" strokecolor="black [3200]" strokeweight="1.5pt">
+                      <v:stroke joinstyle="miter"/>
+                    </v:line>
+                  </w:pict>
+                </mc:Fallback>
+              </mc:AlternateContent>
+            </w:r>
+            <w:r>
+              <w:rPr>
+                <w:rFonts w:ascii="Times New Roman" w:eastAsia="Times New Roman" w:hAnsi="Times New Roman" w:cs="Times New Roman"/>
+                <w:noProof/>
+                <w:sz w:val="24"/>
+                <w:szCs w:val="24"/>
+              </w:rPr>
+              <mc:AlternateContent>
+                <mc:Choice Requires="wps">
+                  <w:drawing>
+                    <wp:anchor distT="0" distB="0" distL="114300" distR="114300" simplePos="0" relativeHeight="251669504" behindDoc="0" locked="0" layoutInCell="1" allowOverlap="1" wp14:anchorId="2ADE59F9" wp14:editId="0F0C390D">
+                      <wp:simplePos x="0" y="0"/>
+                      <wp:positionH relativeFrom="column">
+                        <wp:posOffset>821307</wp:posOffset>
+                      </wp:positionH>
+                      <wp:positionV relativeFrom="paragraph">
+                        <wp:posOffset>96029</wp:posOffset>
+                      </wp:positionV>
+                      <wp:extent cx="491705" cy="0"/>
+                      <wp:effectExtent l="0" t="0" r="0" b="0"/>
+                      <wp:wrapNone/>
+                      <wp:docPr id="9877303" name="Straight Connector 1"/>
+                      <wp:cNvGraphicFramePr/>
+                      <a:graphic xmlns:a="http://schemas.openxmlformats.org/drawingml/2006/main">
+                        <a:graphicData uri="http://schemas.microsoft.com/office/word/2010/wordprocessingShape">
+                          <wps:wsp>
+                            <wps:cNvCnPr/>
+                            <wps:spPr>
+                              <a:xfrm>
+                                <a:off x="0" y="0"/>
+                                <a:ext cx="491705" cy="0"/>
+                              </a:xfrm>
+                              <a:prstGeom prst="line">
+                                <a:avLst/>
+                              </a:prstGeom>
+                            </wps:spPr>
+                            <wps:style>
+                              <a:lnRef idx="3">
+                                <a:schemeClr val="dk1"/>
+                              </a:lnRef>
+                              <a:fillRef idx="0">
+                                <a:schemeClr val="dk1"/>
+                              </a:fillRef>
+                              <a:effectRef idx="2">
+                                <a:schemeClr val="dk1"/>
+                              </a:effectRef>
+                              <a:fontRef idx="minor">
+                                <a:schemeClr val="tx1"/>
+                              </a:fontRef>
+                            </wps:style>
+                            <wps:bodyPr/>
+                          </wps:wsp>
+                        </a:graphicData>
+                      </a:graphic>
+                    </wp:anchor>
+                  </w:drawing>
+                </mc:Choice>
+                <mc:Fallback>
+                  <w:pict>
+                    <v:line w14:anchorId="228B555B" id="Straight Connector 1" o:spid="_x0000_s1026" style="position:absolute;z-index:251669504;visibility:visible;mso-wrap-style:square;mso-wrap-distance-left:9pt;mso-wrap-distance-top:0;mso-wrap-distance-right:9pt;mso-wrap-distance-bottom:0;mso-position-horizontal:absolute;mso-position-horizontal-relative:text;mso-position-vertical:absolute;mso-position-vertical-relative:text" from="64.65pt,7.55pt" to="103.35pt,7.55pt" o:gfxdata="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" strokecolor="black [3200]" strokeweight="1.5pt">
+                      <v:stroke joinstyle="miter"/>
+                    </v:line>
+                  </w:pict>
+                </mc:Fallback>
+              </mc:AlternateContent>
+            </w:r>
+            <w:r>
+              <w:rPr>
+                <w:rFonts w:ascii="Times New Roman" w:eastAsia="Times New Roman" w:hAnsi="Times New Roman" w:cs="Times New Roman"/>
                 <w:sz w:val="24"/>
                 <w:szCs w:val="24"/>
               </w:rPr>
@@ -1761,7 +1899,35 @@
                 <w:sz w:val="24"/>
                 <w:szCs w:val="24"/>
               </w:rPr>
-              <w:t>Pengembangan Sistem Deteksi Multi Objek untuk Pendeteksian Ikan Berbasis YOLOv7</w:t>
+              <w:t xml:space="preserve">Pengembangan Sistem Deteksi Multi Objek untuk Pendeteksian </w:t>
+            </w:r>
+            <w:proofErr w:type="spellStart"/>
+            <w:r>
+              <w:rPr>
+                <w:rFonts w:ascii="Times New Roman" w:eastAsia="Times New Roman" w:hAnsi="Times New Roman" w:cs="Times New Roman"/>
+                <w:sz w:val="24"/>
+                <w:szCs w:val="24"/>
+                <w:lang w:val="en-US"/>
+              </w:rPr>
+              <w:t>Jenis</w:t>
+            </w:r>
+            <w:proofErr w:type="spellEnd"/>
+            <w:r>
+              <w:rPr>
+                <w:rFonts w:ascii="Times New Roman" w:eastAsia="Times New Roman" w:hAnsi="Times New Roman" w:cs="Times New Roman"/>
+                <w:sz w:val="24"/>
+                <w:szCs w:val="24"/>
+                <w:lang w:val="en-US"/>
+              </w:rPr>
+              <w:t xml:space="preserve"> </w:t>
+            </w:r>
+            <w:r>
+              <w:rPr>
+                <w:rFonts w:ascii="Times New Roman" w:eastAsia="Times New Roman" w:hAnsi="Times New Roman" w:cs="Times New Roman"/>
+                <w:sz w:val="24"/>
+                <w:szCs w:val="24"/>
+              </w:rPr>
+              <w:t>Ikan Berbasis YOLOv7</w:t>
             </w:r>
           </w:p>
           <w:tbl>
@@ -3195,6 +3361,14 @@
               <w:rPr>
                 <w:rFonts w:ascii="Times New Roman" w:eastAsia="Times New Roman" w:hAnsi="Times New Roman" w:cs="Times New Roman"/>
                 <w:sz w:val="23"/>
+                <w:lang w:val="en-US"/>
+              </w:rPr>
+              <w:t xml:space="preserve">31 </w:t>
+            </w:r>
+            <w:r>
+              <w:rPr>
+                <w:rFonts w:ascii="Times New Roman" w:eastAsia="Times New Roman" w:hAnsi="Times New Roman" w:cs="Times New Roman"/>
+                <w:sz w:val="23"/>
               </w:rPr>
               <w:t>Mei</w:t>
             </w:r>
@@ -3282,7 +3456,29 @@
                 <w:u w:val="single"/>
                 <w:lang w:val="en-US"/>
               </w:rPr>
-              <w:t xml:space="preserve">Dr. Prima Dewi Purnamasari St., MT., M.Sc. </w:t>
+              <w:t xml:space="preserve">Dr. Prima Dewi </w:t>
+            </w:r>
+            <w:proofErr w:type="spellStart"/>
+            <w:r>
+              <w:rPr>
+                <w:rFonts w:ascii="Times New Roman" w:hAnsi="Times New Roman" w:cs="Times New Roman"/>
+                <w:sz w:val="24"/>
+                <w:szCs w:val="24"/>
+                <w:u w:val="single"/>
+                <w:lang w:val="en-US"/>
+              </w:rPr>
+              <w:t>Purnamasari</w:t>
+            </w:r>
+            <w:proofErr w:type="spellEnd"/>
+            <w:r>
+              <w:rPr>
+                <w:rFonts w:ascii="Times New Roman" w:hAnsi="Times New Roman" w:cs="Times New Roman"/>
+                <w:sz w:val="24"/>
+                <w:szCs w:val="24"/>
+                <w:u w:val="single"/>
+                <w:lang w:val="en-US"/>
+              </w:rPr>
+              <w:t xml:space="preserve"> St., MT., M.Sc. </w:t>
             </w:r>
           </w:p>
           <w:p>

</xml_diff>